<commit_message>
updated proposal and resources
</commit_message>
<xml_diff>
--- a/Project 2 Proposal.docx
+++ b/Project 2 Proposal.docx
@@ -18,17 +18,39 @@
           <w:bCs/>
           <w:u w:val="single"/>
         </w:rPr>
+        <w:t xml:space="preserve">Group 3’s </w:t>
+      </w:r>
+      <w:r>
+        <w:rPr>
+          <w:b/>
+          <w:bCs/>
+          <w:u w:val="single"/>
+        </w:rPr>
         <w:t>Project 2 Proposal:</w:t>
       </w:r>
     </w:p>
     <w:p>
       <w:r>
-        <w:t>Topic: Sleep in the USA</w:t>
-      </w:r>
-    </w:p>
-    <w:p>
-      <w:r>
-        <w:t xml:space="preserve">Data set: </w:t>
+        <w:rPr>
+          <w:b/>
+          <w:bCs/>
+        </w:rPr>
+        <w:t>Topic</w:t>
+      </w:r>
+      <w:r>
+        <w:t>: Sleep in the USA</w:t>
+      </w:r>
+    </w:p>
+    <w:p>
+      <w:r>
+        <w:rPr>
+          <w:b/>
+          <w:bCs/>
+        </w:rPr>
+        <w:t>Data set</w:t>
+      </w:r>
+      <w:r>
+        <w:t xml:space="preserve">: </w:t>
       </w:r>
       <w:hyperlink r:id="rId5" w:history="1">
         <w:r>
@@ -90,8 +112,85 @@
         <w:rPr>
           <w:b/>
           <w:bCs/>
+        </w:rPr>
+        <w:t>Project Summary</w:t>
+      </w:r>
+      <w:r>
+        <w:t xml:space="preserve">: We want to look at possible correlating/causation factors influencing sleep (or lack thereof) and any patterns visible across states.  We are particularly interested in comparing sleeping less than 7 hours a night and the prevalence of other poor health factors such as obesity or high blood pressure.  Beyond this, we also want to see if factors such as median income, TV watching habits, or even the weather may correlate with less sleep per night.  </w:t>
+      </w:r>
+    </w:p>
+    <w:p/>
+    <w:p>
+      <w:pPr>
+        <w:rPr>
+          <w:b/>
+          <w:bCs/>
           <w:u w:val="single"/>
         </w:rPr>
+      </w:pPr>
+    </w:p>
+    <w:p>
+      <w:pPr>
+        <w:rPr>
+          <w:b/>
+          <w:bCs/>
+          <w:u w:val="single"/>
+        </w:rPr>
+      </w:pPr>
+    </w:p>
+    <w:p>
+      <w:pPr>
+        <w:rPr>
+          <w:b/>
+          <w:bCs/>
+          <w:u w:val="single"/>
+        </w:rPr>
+      </w:pPr>
+    </w:p>
+    <w:p>
+      <w:pPr>
+        <w:rPr>
+          <w:b/>
+          <w:bCs/>
+          <w:u w:val="single"/>
+        </w:rPr>
+      </w:pPr>
+    </w:p>
+    <w:p>
+      <w:pPr>
+        <w:rPr>
+          <w:b/>
+          <w:bCs/>
+          <w:u w:val="single"/>
+        </w:rPr>
+      </w:pPr>
+    </w:p>
+    <w:p>
+      <w:pPr>
+        <w:rPr>
+          <w:b/>
+          <w:bCs/>
+          <w:u w:val="single"/>
+        </w:rPr>
+      </w:pPr>
+    </w:p>
+    <w:p>
+      <w:pPr>
+        <w:rPr>
+          <w:b/>
+          <w:bCs/>
+          <w:u w:val="single"/>
+        </w:rPr>
+      </w:pPr>
+    </w:p>
+    <w:p>
+      <w:r>
+        <w:rPr>
+          <w:b/>
+          <w:bCs/>
+          <w:u w:val="single"/>
+        </w:rPr>
+        <w:lastRenderedPageBreak/>
         <w:t>Visualization</w:t>
       </w:r>
       <w:r>
@@ -149,19 +248,72 @@
       </w:r>
     </w:p>
     <w:p/>
-    <w:p>
-      <w:r>
-        <w:lastRenderedPageBreak/>
-        <w:t>Visualizations will c</w:t>
-      </w:r>
-      <w:r>
-        <w:t xml:space="preserve">ompare sleep </w:t>
-      </w:r>
-      <w:r>
-        <w:t>habits/prevalence</w:t>
-      </w:r>
-      <w:r>
-        <w:t xml:space="preserve"> against factors:</w:t>
+    <w:p/>
+    <w:p/>
+    <w:p>
+      <w:pPr>
+        <w:rPr>
+          <w:b/>
+          <w:bCs/>
+        </w:rPr>
+      </w:pPr>
+      <w:r>
+        <w:rPr>
+          <w:b/>
+          <w:bCs/>
+        </w:rPr>
+        <w:t>Visualization Ideas:</w:t>
+      </w:r>
+    </w:p>
+    <w:p>
+      <w:r>
+        <w:t>Bar Chart</w:t>
+      </w:r>
+      <w:r>
+        <w:t xml:space="preserve"> by State</w:t>
+      </w:r>
+      <w:r>
+        <w:t>:</w:t>
+      </w:r>
+      <w:r>
+        <w:t xml:space="preserve"> </w:t>
+      </w:r>
+      <w:r>
+        <w:t>Compare Sleep Under 7 Hours in Adults against a variety of other health components (i.e. obesity, high blood pressure, arthritis, etc.)</w:t>
+      </w:r>
+    </w:p>
+    <w:p>
+      <w:r>
+        <w:t xml:space="preserve">US Comparison </w:t>
+      </w:r>
+      <w:r>
+        <w:t xml:space="preserve">D3 </w:t>
+      </w:r>
+      <w:r>
+        <w:t>chart by state of average sleep</w:t>
+      </w:r>
+      <w:r>
+        <w:t xml:space="preserve"> under 7 hours </w:t>
+      </w:r>
+      <w:r>
+        <w:t>and median income (state selected is highlighted)</w:t>
+      </w:r>
+      <w:r>
+        <w:t xml:space="preserve"> </w:t>
+      </w:r>
+    </w:p>
+    <w:p>
+      <w:r>
+        <w:t>If time allows our</w:t>
+      </w:r>
+      <w:r>
+        <w:t xml:space="preserve">TBD Visual </w:t>
+      </w:r>
+      <w:r>
+        <w:t>ideas would show an</w:t>
+      </w:r>
+      <w:r>
+        <w:t xml:space="preserve"> additional comparison against:</w:t>
       </w:r>
     </w:p>
     <w:p>
@@ -169,11 +321,11 @@
         <w:pStyle w:val="ListParagraph"/>
         <w:numPr>
           <w:ilvl w:val="0"/>
-          <w:numId w:val="1"/>
+          <w:numId w:val="2"/>
         </w:numPr>
       </w:pPr>
       <w:r>
-        <w:t>Income</w:t>
+        <w:t>Weather (average temperature)</w:t>
       </w:r>
     </w:p>
     <w:p>
@@ -181,11 +333,11 @@
         <w:pStyle w:val="ListParagraph"/>
         <w:numPr>
           <w:ilvl w:val="0"/>
-          <w:numId w:val="1"/>
+          <w:numId w:val="2"/>
         </w:numPr>
       </w:pPr>
       <w:r>
-        <w:t>Age</w:t>
+        <w:t>Heart Health</w:t>
       </w:r>
     </w:p>
     <w:p>
@@ -193,11 +345,14 @@
         <w:pStyle w:val="ListParagraph"/>
         <w:numPr>
           <w:ilvl w:val="0"/>
-          <w:numId w:val="1"/>
+          <w:numId w:val="2"/>
         </w:numPr>
       </w:pPr>
       <w:r>
-        <w:t>Location</w:t>
+        <w:t>Television Viewing by the hour</w:t>
+      </w:r>
+      <w:r>
+        <w:t xml:space="preserve"> (also broadcasting on East Coast often much later leading to later bedtimes)</w:t>
       </w:r>
     </w:p>
     <w:p>
@@ -205,11 +360,37 @@
         <w:pStyle w:val="ListParagraph"/>
         <w:numPr>
           <w:ilvl w:val="0"/>
-          <w:numId w:val="1"/>
+          <w:numId w:val="2"/>
         </w:numPr>
       </w:pPr>
       <w:r>
-        <w:t>Disease/Chronic Conditions</w:t>
+        <w:t>State Population</w:t>
+      </w:r>
+    </w:p>
+    <w:p>
+      <w:r>
+        <w:rPr>
+          <w:b/>
+          <w:bCs/>
+        </w:rPr>
+        <w:t xml:space="preserve">Other </w:t>
+      </w:r>
+      <w:r>
+        <w:rPr>
+          <w:b/>
+          <w:bCs/>
+        </w:rPr>
+        <w:t xml:space="preserve">Potential </w:t>
+      </w:r>
+      <w:r>
+        <w:rPr>
+          <w:b/>
+          <w:bCs/>
+        </w:rPr>
+        <w:t>Resources</w:t>
+      </w:r>
+      <w:r>
+        <w:t>:</w:t>
       </w:r>
     </w:p>
     <w:p>
@@ -217,17 +398,47 @@
         <w:pStyle w:val="ListParagraph"/>
         <w:numPr>
           <w:ilvl w:val="0"/>
-          <w:numId w:val="1"/>
+          <w:numId w:val="2"/>
         </w:numPr>
       </w:pPr>
-      <w:r>
-        <w:t>Family Composition</w:t>
+      <w:hyperlink r:id="rId8" w:history="1">
+        <w:r>
+          <w:rPr>
+            <w:rStyle w:val="Hyperlink"/>
+          </w:rPr>
+          <w:t>https://sleepdata.org/datasets</w:t>
+        </w:r>
+      </w:hyperlink>
+      <w:r>
+        <w:t xml:space="preserve"> </w:t>
+      </w:r>
+    </w:p>
+    <w:p>
+      <w:pPr>
+        <w:pStyle w:val="ListParagraph"/>
+        <w:numPr>
+          <w:ilvl w:val="0"/>
+          <w:numId w:val="2"/>
+        </w:numPr>
+      </w:pPr>
+      <w:hyperlink r:id="rId9" w:history="1">
+        <w:r>
+          <w:rPr>
+            <w:rStyle w:val="Hyperlink"/>
+          </w:rPr>
+          <w:t>https://www.quora.com/Do-people-on-the-U-S-east-coast-stay-up-later-than-people-on-the-U-S-west-coast</w:t>
+        </w:r>
+      </w:hyperlink>
+      <w:r>
+        <w:t xml:space="preserve"> </w:t>
       </w:r>
     </w:p>
     <w:p/>
-    <w:p>
-      <w:r>
-        <w:t>Visualization Ideas:</w:t>
+    <w:p/>
+    <w:p>
+      <w:r>
+        <w:lastRenderedPageBreak/>
+        <w:t>Visualization Heat Map:</w:t>
       </w:r>
     </w:p>
     <w:p>
@@ -236,7 +447,7 @@
           <w:noProof/>
         </w:rPr>
         <w:drawing>
-          <wp:inline distT="0" distB="0" distL="0" distR="0" wp14:anchorId="5ED751C4" wp14:editId="00E448E6">
+          <wp:inline distT="0" distB="0" distL="0" distR="0" wp14:anchorId="596C2494" wp14:editId="24C4341C">
             <wp:extent cx="5943600" cy="3583940"/>
             <wp:effectExtent l="0" t="0" r="0" b="0"/>
             <wp:docPr id="2" name="Picture 2"/>
@@ -251,7 +462,7 @@
                     <pic:cNvPicPr/>
                   </pic:nvPicPr>
                   <pic:blipFill>
-                    <a:blip r:embed="rId8"/>
+                    <a:blip r:embed="rId10"/>
                     <a:stretch>
                       <a:fillRect/>
                     </a:stretch>
@@ -272,6 +483,23 @@
         </w:drawing>
       </w:r>
     </w:p>
+    <w:p/>
+    <w:p>
+      <w:r>
+        <w:t xml:space="preserve">Github link: </w:t>
+      </w:r>
+      <w:hyperlink r:id="rId11" w:history="1">
+        <w:r>
+          <w:rPr>
+            <w:rStyle w:val="Hyperlink"/>
+          </w:rPr>
+          <w:t>https://github.com/meganfoster/Group_3_Project_2</w:t>
+        </w:r>
+      </w:hyperlink>
+      <w:r>
+        <w:t xml:space="preserve"> </w:t>
+      </w:r>
+    </w:p>
     <w:sectPr>
       <w:pgSz w:w="12240" w:h="15840"/>
       <w:pgMar w:top="1440" w:right="1440" w:bottom="1440" w:left="1440" w:header="720" w:footer="720" w:gutter="0"/>
@@ -397,8 +625,124 @@
       </w:rPr>
     </w:lvl>
   </w:abstractNum>
+  <w:abstractNum w:abstractNumId="1" w15:restartNumberingAfterBreak="0">
+    <w:nsid w:val="4AF317F7"/>
+    <w:multiLevelType w:val="hybridMultilevel"/>
+    <w:tmpl w:val="056E9D64"/>
+    <w:lvl w:ilvl="0" w:tplc="04090001">
+      <w:start w:val="1"/>
+      <w:numFmt w:val="bullet"/>
+      <w:lvlText w:val=""/>
+      <w:lvlJc w:val="left"/>
+      <w:pPr>
+        <w:ind w:left="720" w:hanging="360"/>
+      </w:pPr>
+      <w:rPr>
+        <w:rFonts w:ascii="Symbol" w:hAnsi="Symbol" w:hint="default"/>
+      </w:rPr>
+    </w:lvl>
+    <w:lvl w:ilvl="1" w:tplc="04090003" w:tentative="1">
+      <w:start w:val="1"/>
+      <w:numFmt w:val="bullet"/>
+      <w:lvlText w:val="o"/>
+      <w:lvlJc w:val="left"/>
+      <w:pPr>
+        <w:ind w:left="1440" w:hanging="360"/>
+      </w:pPr>
+      <w:rPr>
+        <w:rFonts w:ascii="Courier New" w:hAnsi="Courier New" w:cs="Courier New" w:hint="default"/>
+      </w:rPr>
+    </w:lvl>
+    <w:lvl w:ilvl="2" w:tplc="04090005" w:tentative="1">
+      <w:start w:val="1"/>
+      <w:numFmt w:val="bullet"/>
+      <w:lvlText w:val=""/>
+      <w:lvlJc w:val="left"/>
+      <w:pPr>
+        <w:ind w:left="2160" w:hanging="360"/>
+      </w:pPr>
+      <w:rPr>
+        <w:rFonts w:ascii="Wingdings" w:hAnsi="Wingdings" w:hint="default"/>
+      </w:rPr>
+    </w:lvl>
+    <w:lvl w:ilvl="3" w:tplc="04090001" w:tentative="1">
+      <w:start w:val="1"/>
+      <w:numFmt w:val="bullet"/>
+      <w:lvlText w:val=""/>
+      <w:lvlJc w:val="left"/>
+      <w:pPr>
+        <w:ind w:left="2880" w:hanging="360"/>
+      </w:pPr>
+      <w:rPr>
+        <w:rFonts w:ascii="Symbol" w:hAnsi="Symbol" w:hint="default"/>
+      </w:rPr>
+    </w:lvl>
+    <w:lvl w:ilvl="4" w:tplc="04090003" w:tentative="1">
+      <w:start w:val="1"/>
+      <w:numFmt w:val="bullet"/>
+      <w:lvlText w:val="o"/>
+      <w:lvlJc w:val="left"/>
+      <w:pPr>
+        <w:ind w:left="3600" w:hanging="360"/>
+      </w:pPr>
+      <w:rPr>
+        <w:rFonts w:ascii="Courier New" w:hAnsi="Courier New" w:cs="Courier New" w:hint="default"/>
+      </w:rPr>
+    </w:lvl>
+    <w:lvl w:ilvl="5" w:tplc="04090005" w:tentative="1">
+      <w:start w:val="1"/>
+      <w:numFmt w:val="bullet"/>
+      <w:lvlText w:val=""/>
+      <w:lvlJc w:val="left"/>
+      <w:pPr>
+        <w:ind w:left="4320" w:hanging="360"/>
+      </w:pPr>
+      <w:rPr>
+        <w:rFonts w:ascii="Wingdings" w:hAnsi="Wingdings" w:hint="default"/>
+      </w:rPr>
+    </w:lvl>
+    <w:lvl w:ilvl="6" w:tplc="04090001" w:tentative="1">
+      <w:start w:val="1"/>
+      <w:numFmt w:val="bullet"/>
+      <w:lvlText w:val=""/>
+      <w:lvlJc w:val="left"/>
+      <w:pPr>
+        <w:ind w:left="5040" w:hanging="360"/>
+      </w:pPr>
+      <w:rPr>
+        <w:rFonts w:ascii="Symbol" w:hAnsi="Symbol" w:hint="default"/>
+      </w:rPr>
+    </w:lvl>
+    <w:lvl w:ilvl="7" w:tplc="04090003" w:tentative="1">
+      <w:start w:val="1"/>
+      <w:numFmt w:val="bullet"/>
+      <w:lvlText w:val="o"/>
+      <w:lvlJc w:val="left"/>
+      <w:pPr>
+        <w:ind w:left="5760" w:hanging="360"/>
+      </w:pPr>
+      <w:rPr>
+        <w:rFonts w:ascii="Courier New" w:hAnsi="Courier New" w:cs="Courier New" w:hint="default"/>
+      </w:rPr>
+    </w:lvl>
+    <w:lvl w:ilvl="8" w:tplc="04090005" w:tentative="1">
+      <w:start w:val="1"/>
+      <w:numFmt w:val="bullet"/>
+      <w:lvlText w:val=""/>
+      <w:lvlJc w:val="left"/>
+      <w:pPr>
+        <w:ind w:left="6480" w:hanging="360"/>
+      </w:pPr>
+      <w:rPr>
+        <w:rFonts w:ascii="Wingdings" w:hAnsi="Wingdings" w:hint="default"/>
+      </w:rPr>
+    </w:lvl>
+  </w:abstractNum>
   <w:num w:numId="1">
     <w:abstractNumId w:val="0"/>
+  </w:num>
+  <w:num w:numId="2">
+    <w:abstractNumId w:val="1"/>
   </w:num>
 </w:numbering>
 </file>

</xml_diff>